<commit_message>
limit collection size in java
</commit_message>
<xml_diff>
--- a/Notes/InterviewQuestions/Java Interview Questions.docx
+++ b/Notes/InterviewQuestions/Java Interview Questions.docx
@@ -34150,27 +34150,7 @@
           <w:szCs w:val="16"/>
         </w:rPr>
         <w:lastRenderedPageBreak/>
-        <w:t xml:space="preserve">17 - </w:t>
-      </w:r>
-      <w:r>
-        <w:rPr>
-          <w:rFonts w:ascii="Arial" w:hAnsi="Arial" w:cs="Arial"/>
-          <w:b/>
-          <w:bCs/>
-          <w:sz w:val="16"/>
-          <w:szCs w:val="16"/>
-        </w:rPr>
-        <w:t>What is immutable class and how can we achieve immutable class</w:t>
-      </w:r>
-      <w:r>
-        <w:rPr>
-          <w:rFonts w:ascii="Arial" w:hAnsi="Arial" w:cs="Arial"/>
-          <w:b/>
-          <w:bCs/>
-          <w:sz w:val="16"/>
-          <w:szCs w:val="16"/>
-        </w:rPr>
-        <w:t>?</w:t>
+        <w:t>17 - What is immutable class and how can we achieve immutable class?</w:t>
       </w:r>
     </w:p>
     <w:p>
@@ -34459,18 +34439,7 @@
           <w:sz w:val="16"/>
           <w:szCs w:val="16"/>
         </w:rPr>
-        <w:t xml:space="preserve">Deep </w:t>
-      </w:r>
-      <w:r>
-        <w:rPr>
-          <w:rFonts w:cstheme="minorHAnsi"/>
-          <w:b/>
-          <w:bCs/>
-          <w:color w:val="000000"/>
-          <w:sz w:val="16"/>
-          <w:szCs w:val="16"/>
-        </w:rPr>
-        <w:t>Copy (Deep Clone)</w:t>
+        <w:t>Deep Copy (Deep Clone)</w:t>
       </w:r>
       <w:r>
         <w:rPr>
@@ -36621,25 +36590,7 @@
           <w:sz w:val="16"/>
           <w:szCs w:val="16"/>
         </w:rPr>
-        <w:t xml:space="preserve"> </w:t>
-      </w:r>
-      <w:r>
-        <w:rPr>
-          <w:rFonts w:cstheme="minorHAnsi"/>
-          <w:color w:val="000000"/>
-          <w:sz w:val="16"/>
-          <w:szCs w:val="16"/>
-        </w:rPr>
-        <w:t>“. I</w:t>
-      </w:r>
-      <w:r>
-        <w:rPr>
-          <w:rFonts w:cstheme="minorHAnsi"/>
-          <w:color w:val="000000"/>
-          <w:sz w:val="16"/>
-          <w:szCs w:val="16"/>
-        </w:rPr>
-        <w:t xml:space="preserve"> think now we are somehow clear about cloning but </w:t>
+        <w:t xml:space="preserve"> “. I think now we are somehow clear about cloning but </w:t>
       </w:r>
       <w:proofErr w:type="gramStart"/>
       <w:r>
@@ -36729,32 +36680,192 @@
           <w:sz w:val="16"/>
           <w:szCs w:val="16"/>
         </w:rPr>
-        <w:t xml:space="preserve">In Java, everything is achieved through class, object, and </w:t>
-      </w:r>
+        <w:t xml:space="preserve">In Java, everything is achieved through class, object, and interface. By default, no Java class support cloning but Java provide one interface called Cloneable, which is a marker interface and by implementing this interface we can make the duplicate copy of our object by calling </w:t>
+      </w:r>
+      <w:proofErr w:type="gramStart"/>
       <w:r>
         <w:rPr>
           <w:rFonts w:cstheme="minorHAnsi"/>
-          <w:color w:val="000000"/>
-          <w:sz w:val="16"/>
-          <w:szCs w:val="16"/>
-        </w:rPr>
-        <w:t>interface. By</w:t>
-      </w:r>
+          <w:b/>
+          <w:bCs/>
+          <w:color w:val="000000"/>
+          <w:sz w:val="16"/>
+          <w:szCs w:val="16"/>
+        </w:rPr>
+        <w:t>clone(</w:t>
+      </w:r>
+      <w:proofErr w:type="gramEnd"/>
       <w:r>
         <w:rPr>
           <w:rFonts w:cstheme="minorHAnsi"/>
-          <w:color w:val="000000"/>
-          <w:sz w:val="16"/>
-          <w:szCs w:val="16"/>
-        </w:rPr>
-        <w:t xml:space="preserve"> default, no Java class support cloning but Java provide one interface called Cloneable, which is a marker interface and by implementing this interface we can make the duplicate copy of our object by calling </w:t>
+          <w:b/>
+          <w:bCs/>
+          <w:color w:val="000000"/>
+          <w:sz w:val="16"/>
+          <w:szCs w:val="16"/>
+        </w:rPr>
+        <w:t>)</w:t>
+      </w:r>
+      <w:r>
+        <w:rPr>
+          <w:rFonts w:cstheme="minorHAnsi"/>
+          <w:color w:val="000000"/>
+          <w:sz w:val="16"/>
+          <w:szCs w:val="16"/>
+        </w:rPr>
+        <w:t xml:space="preserve"> method of </w:t>
+      </w:r>
+      <w:r>
+        <w:rPr>
+          <w:rFonts w:cstheme="minorHAnsi"/>
+          <w:b/>
+          <w:bCs/>
+          <w:color w:val="000000"/>
+          <w:sz w:val="16"/>
+          <w:szCs w:val="16"/>
+        </w:rPr>
+        <w:t xml:space="preserve"> </w:t>
+      </w:r>
+      <w:proofErr w:type="spellStart"/>
+      <w:r>
+        <w:rPr>
+          <w:rFonts w:cstheme="minorHAnsi"/>
+          <w:b/>
+          <w:bCs/>
+          <w:color w:val="000000"/>
+          <w:sz w:val="16"/>
+          <w:szCs w:val="16"/>
+        </w:rPr>
+        <w:t>java.lang.Object</w:t>
+      </w:r>
+      <w:proofErr w:type="spellEnd"/>
+      <w:r>
+        <w:rPr>
+          <w:rFonts w:cstheme="minorHAnsi"/>
+          <w:b/>
+          <w:bCs/>
+          <w:color w:val="000000"/>
+          <w:sz w:val="16"/>
+          <w:szCs w:val="16"/>
+        </w:rPr>
+        <w:t xml:space="preserve"> </w:t>
+      </w:r>
+      <w:r>
+        <w:rPr>
+          <w:rFonts w:cstheme="minorHAnsi"/>
+          <w:color w:val="000000"/>
+          <w:sz w:val="16"/>
+          <w:szCs w:val="16"/>
+        </w:rPr>
+        <w:t>class.</w:t>
+      </w:r>
+    </w:p>
+    <w:p>
+      <w:pPr>
+        <w:jc w:val="both"/>
+        <w:rPr>
+          <w:rFonts w:cstheme="minorHAnsi"/>
+          <w:color w:val="000000"/>
+          <w:sz w:val="16"/>
+          <w:szCs w:val="16"/>
+        </w:rPr>
+      </w:pPr>
+      <w:r>
+        <w:rPr>
+          <w:rFonts w:cstheme="minorHAnsi"/>
+          <w:color w:val="000000"/>
+          <w:sz w:val="16"/>
+          <w:szCs w:val="16"/>
+        </w:rPr>
+        <w:t xml:space="preserve">This Method is protected inside the object class and Cloneable interface </w:t>
+      </w:r>
+      <w:r>
+        <w:rPr>
+          <w:rFonts w:cstheme="minorHAnsi"/>
+          <w:color w:val="000000"/>
+          <w:sz w:val="16"/>
+          <w:szCs w:val="16"/>
+        </w:rPr>
+        <w:t>is a</w:t>
+      </w:r>
+      <w:r>
+        <w:rPr>
+          <w:rFonts w:cstheme="minorHAnsi"/>
+          <w:color w:val="000000"/>
+          <w:sz w:val="16"/>
+          <w:szCs w:val="16"/>
+        </w:rPr>
+        <w:t xml:space="preserve"> marker interface and this method also </w:t>
+      </w:r>
+      <w:r>
+        <w:rPr>
+          <w:rFonts w:cstheme="minorHAnsi"/>
+          <w:color w:val="000000"/>
+          <w:sz w:val="16"/>
+          <w:szCs w:val="16"/>
+        </w:rPr>
+        <w:t>throw</w:t>
+      </w:r>
+      <w:r>
+        <w:rPr>
+          <w:rFonts w:cstheme="minorHAnsi"/>
+          <w:color w:val="000000"/>
+          <w:sz w:val="16"/>
+          <w:szCs w:val="16"/>
+        </w:rPr>
+        <w:t>s</w:t>
+      </w:r>
+      <w:r>
+        <w:rPr>
+          <w:rFonts w:cstheme="minorHAnsi"/>
+          <w:color w:val="000000"/>
+          <w:sz w:val="16"/>
+          <w:szCs w:val="16"/>
+        </w:rPr>
+        <w:t xml:space="preserve"> </w:t>
+      </w:r>
+      <w:proofErr w:type="spellStart"/>
+      <w:r>
+        <w:rPr>
+          <w:rFonts w:cstheme="minorHAnsi"/>
+          <w:color w:val="000000"/>
+          <w:sz w:val="16"/>
+          <w:szCs w:val="16"/>
+        </w:rPr>
+        <w:t>CloneNotSupportedException</w:t>
+      </w:r>
+      <w:proofErr w:type="spellEnd"/>
+      <w:r>
+        <w:rPr>
+          <w:rFonts w:cstheme="minorHAnsi"/>
+          <w:color w:val="000000"/>
+          <w:sz w:val="16"/>
+          <w:szCs w:val="16"/>
+        </w:rPr>
+        <w:t>,</w:t>
+      </w:r>
+      <w:r>
+        <w:rPr>
+          <w:rFonts w:cstheme="minorHAnsi"/>
+          <w:color w:val="000000"/>
+          <w:sz w:val="16"/>
+          <w:szCs w:val="16"/>
+        </w:rPr>
+        <w:t xml:space="preserve"> </w:t>
+      </w:r>
+      <w:r>
+        <w:rPr>
+          <w:rFonts w:cstheme="minorHAnsi"/>
+          <w:color w:val="000000"/>
+          <w:sz w:val="16"/>
+          <w:szCs w:val="16"/>
+        </w:rPr>
+        <w:t xml:space="preserve">if we have not implemented this interface and try to call </w:t>
       </w:r>
       <w:proofErr w:type="gramStart"/>
       <w:r>
         <w:rPr>
           <w:rFonts w:cstheme="minorHAnsi"/>
-          <w:b/>
-          <w:bCs/>
           <w:color w:val="000000"/>
           <w:sz w:val="16"/>
           <w:szCs w:val="16"/>
@@ -36765,23 +36876,23 @@
       <w:r>
         <w:rPr>
           <w:rFonts w:cstheme="minorHAnsi"/>
-          <w:b/>
-          <w:bCs/>
-          <w:color w:val="000000"/>
-          <w:sz w:val="16"/>
-          <w:szCs w:val="16"/>
-        </w:rPr>
-        <w:t>)</w:t>
-      </w:r>
-      <w:r>
+          <w:color w:val="000000"/>
+          <w:sz w:val="16"/>
+          <w:szCs w:val="16"/>
+        </w:rPr>
+        <w:t xml:space="preserve">) method of Object class.  </w:t>
+      </w:r>
+    </w:p>
+    <w:p>
+      <w:pPr>
+        <w:jc w:val="both"/>
         <w:rPr>
           <w:rFonts w:cstheme="minorHAnsi"/>
           <w:color w:val="000000"/>
           <w:sz w:val="16"/>
           <w:szCs w:val="16"/>
         </w:rPr>
-        <w:t xml:space="preserve"> method of </w:t>
-      </w:r>
+      </w:pPr>
       <w:r>
         <w:rPr>
           <w:rFonts w:cstheme="minorHAnsi"/>
@@ -36791,9 +36902,9 @@
           <w:sz w:val="16"/>
           <w:szCs w:val="16"/>
         </w:rPr>
-        <w:t xml:space="preserve"> </w:t>
-      </w:r>
-      <w:proofErr w:type="spellStart"/>
+        <w:t xml:space="preserve">By default any </w:t>
+      </w:r>
+      <w:proofErr w:type="gramStart"/>
       <w:r>
         <w:rPr>
           <w:rFonts w:cstheme="minorHAnsi"/>
@@ -36803,9 +36914,9 @@
           <w:sz w:val="16"/>
           <w:szCs w:val="16"/>
         </w:rPr>
-        <w:t>java.lang.Object</w:t>
-      </w:r>
-      <w:proofErr w:type="spellEnd"/>
+        <w:t>clone(</w:t>
+      </w:r>
+      <w:proofErr w:type="gramEnd"/>
       <w:r>
         <w:rPr>
           <w:rFonts w:cstheme="minorHAnsi"/>
@@ -36815,7 +36926,7 @@
           <w:sz w:val="16"/>
           <w:szCs w:val="16"/>
         </w:rPr>
-        <w:t xml:space="preserve"> </w:t>
+        <w:t>) method gives the shallow copy of the object</w:t>
       </w:r>
       <w:r>
         <w:rPr>
@@ -36824,7 +36935,65 @@
           <w:sz w:val="16"/>
           <w:szCs w:val="16"/>
         </w:rPr>
-        <w:t>class.</w:t>
+        <w:t xml:space="preserve"> i.e. if we invoke </w:t>
+      </w:r>
+      <w:proofErr w:type="spellStart"/>
+      <w:r>
+        <w:rPr>
+          <w:rFonts w:cstheme="minorHAnsi"/>
+          <w:color w:val="000000"/>
+          <w:sz w:val="16"/>
+          <w:szCs w:val="16"/>
+        </w:rPr>
+        <w:t>super.clone</w:t>
+      </w:r>
+      <w:proofErr w:type="spellEnd"/>
+      <w:r>
+        <w:rPr>
+          <w:rFonts w:cstheme="minorHAnsi"/>
+          <w:color w:val="000000"/>
+          <w:sz w:val="16"/>
+          <w:szCs w:val="16"/>
+        </w:rPr>
+        <w:t xml:space="preserve">() then it’s a shallow copy but if we want to </w:t>
+      </w:r>
+      <w:r>
+        <w:rPr>
+          <w:rFonts w:cstheme="minorHAnsi"/>
+          <w:b/>
+          <w:bCs/>
+          <w:color w:val="000000"/>
+          <w:sz w:val="16"/>
+          <w:szCs w:val="16"/>
+        </w:rPr>
+        <w:t>deep copy we have to override the clone() method and make it public</w:t>
+      </w:r>
+      <w:r>
+        <w:rPr>
+          <w:rFonts w:cstheme="minorHAnsi"/>
+          <w:color w:val="000000"/>
+          <w:sz w:val="16"/>
+          <w:szCs w:val="16"/>
+        </w:rPr>
+        <w:t xml:space="preserve"> and give own definition of making copy of object. Now we let’s </w:t>
+      </w:r>
+      <w:r>
+        <w:rPr>
+          <w:rFonts w:cstheme="minorHAnsi"/>
+          <w:color w:val="000000"/>
+          <w:sz w:val="16"/>
+          <w:szCs w:val="16"/>
+        </w:rPr>
+        <w:t>see what</w:t>
+      </w:r>
+      <w:r>
+        <w:rPr>
+          <w:rFonts w:cstheme="minorHAnsi"/>
+          <w:color w:val="000000"/>
+          <w:sz w:val="16"/>
+          <w:szCs w:val="16"/>
+        </w:rPr>
+        <w:t xml:space="preserve"> is shallow and deep copy of object in Java programming language.</w:t>
       </w:r>
     </w:p>
     <w:p>
@@ -36832,6 +37001,8 @@
         <w:jc w:val="both"/>
         <w:rPr>
           <w:rFonts w:cstheme="minorHAnsi"/>
+          <w:b/>
+          <w:bCs/>
           <w:color w:val="000000"/>
           <w:sz w:val="16"/>
           <w:szCs w:val="16"/>
@@ -36840,266 +37011,29 @@
       <w:r>
         <w:rPr>
           <w:rFonts w:cstheme="minorHAnsi"/>
-          <w:color w:val="000000"/>
-          <w:sz w:val="16"/>
-          <w:szCs w:val="16"/>
-        </w:rPr>
-        <w:t xml:space="preserve">This Method is protected inside the object class and Cloneable interface </w:t>
-      </w:r>
-      <w:r>
+          <w:b/>
+          <w:bCs/>
+          <w:color w:val="000000"/>
+          <w:sz w:val="16"/>
+          <w:szCs w:val="16"/>
+        </w:rPr>
+        <w:t>Difference between Shallow and Deep Copy in Java</w:t>
+      </w:r>
+    </w:p>
+    <w:p>
+      <w:pPr>
+        <w:jc w:val="center"/>
         <w:rPr>
           <w:rFonts w:cstheme="minorHAnsi"/>
           <w:color w:val="000000"/>
           <w:sz w:val="16"/>
           <w:szCs w:val="16"/>
         </w:rPr>
-        <w:t>is a</w:t>
-      </w:r>
+      </w:pPr>
       <w:r>
         <w:rPr>
           <w:rFonts w:cstheme="minorHAnsi"/>
-          <w:color w:val="000000"/>
-          <w:sz w:val="16"/>
-          <w:szCs w:val="16"/>
-        </w:rPr>
-        <w:t xml:space="preserve"> marker interface and this method also </w:t>
-      </w:r>
-      <w:r>
-        <w:rPr>
-          <w:rFonts w:cstheme="minorHAnsi"/>
-          <w:color w:val="000000"/>
-          <w:sz w:val="16"/>
-          <w:szCs w:val="16"/>
-        </w:rPr>
-        <w:t>throw</w:t>
-      </w:r>
-      <w:r>
-        <w:rPr>
-          <w:rFonts w:cstheme="minorHAnsi"/>
-          <w:color w:val="000000"/>
-          <w:sz w:val="16"/>
-          <w:szCs w:val="16"/>
-        </w:rPr>
-        <w:t>s</w:t>
-      </w:r>
-      <w:r>
-        <w:rPr>
-          <w:rFonts w:cstheme="minorHAnsi"/>
-          <w:color w:val="000000"/>
-          <w:sz w:val="16"/>
-          <w:szCs w:val="16"/>
-        </w:rPr>
-        <w:t xml:space="preserve"> </w:t>
-      </w:r>
-      <w:proofErr w:type="spellStart"/>
-      <w:r>
-        <w:rPr>
-          <w:rFonts w:cstheme="minorHAnsi"/>
-          <w:color w:val="000000"/>
-          <w:sz w:val="16"/>
-          <w:szCs w:val="16"/>
-        </w:rPr>
-        <w:t>CloneNotSupportedException</w:t>
-      </w:r>
-      <w:proofErr w:type="spellEnd"/>
-      <w:r>
-        <w:rPr>
-          <w:rFonts w:cstheme="minorHAnsi"/>
-          <w:color w:val="000000"/>
-          <w:sz w:val="16"/>
-          <w:szCs w:val="16"/>
-        </w:rPr>
-        <w:t>,</w:t>
-      </w:r>
-      <w:r>
-        <w:rPr>
-          <w:rFonts w:cstheme="minorHAnsi"/>
-          <w:color w:val="000000"/>
-          <w:sz w:val="16"/>
-          <w:szCs w:val="16"/>
-        </w:rPr>
-        <w:t xml:space="preserve"> </w:t>
-      </w:r>
-      <w:r>
-        <w:rPr>
-          <w:rFonts w:cstheme="minorHAnsi"/>
-          <w:color w:val="000000"/>
-          <w:sz w:val="16"/>
-          <w:szCs w:val="16"/>
-        </w:rPr>
-        <w:t xml:space="preserve">if we have not implemented this interface and try to call </w:t>
-      </w:r>
-      <w:proofErr w:type="gramStart"/>
-      <w:r>
-        <w:rPr>
-          <w:rFonts w:cstheme="minorHAnsi"/>
-          <w:color w:val="000000"/>
-          <w:sz w:val="16"/>
-          <w:szCs w:val="16"/>
-        </w:rPr>
-        <w:t>clone(</w:t>
-      </w:r>
-      <w:proofErr w:type="gramEnd"/>
-      <w:r>
-        <w:rPr>
-          <w:rFonts w:cstheme="minorHAnsi"/>
-          <w:color w:val="000000"/>
-          <w:sz w:val="16"/>
-          <w:szCs w:val="16"/>
-        </w:rPr>
-        <w:t xml:space="preserve">) method of Object class.  </w:t>
-      </w:r>
-    </w:p>
-    <w:p>
-      <w:pPr>
-        <w:jc w:val="both"/>
-        <w:rPr>
-          <w:rFonts w:cstheme="minorHAnsi"/>
-          <w:color w:val="000000"/>
-          <w:sz w:val="16"/>
-          <w:szCs w:val="16"/>
-        </w:rPr>
-      </w:pPr>
-      <w:r>
-        <w:rPr>
-          <w:rFonts w:cstheme="minorHAnsi"/>
-          <w:b/>
-          <w:bCs/>
-          <w:color w:val="000000"/>
-          <w:sz w:val="16"/>
-          <w:szCs w:val="16"/>
-        </w:rPr>
-        <w:t xml:space="preserve">By default any </w:t>
-      </w:r>
-      <w:proofErr w:type="gramStart"/>
-      <w:r>
-        <w:rPr>
-          <w:rFonts w:cstheme="minorHAnsi"/>
-          <w:b/>
-          <w:bCs/>
-          <w:color w:val="000000"/>
-          <w:sz w:val="16"/>
-          <w:szCs w:val="16"/>
-        </w:rPr>
-        <w:t>clone(</w:t>
-      </w:r>
-      <w:proofErr w:type="gramEnd"/>
-      <w:r>
-        <w:rPr>
-          <w:rFonts w:cstheme="minorHAnsi"/>
-          <w:b/>
-          <w:bCs/>
-          <w:color w:val="000000"/>
-          <w:sz w:val="16"/>
-          <w:szCs w:val="16"/>
-        </w:rPr>
-        <w:t>) method gives the shallow copy of the object</w:t>
-      </w:r>
-      <w:r>
-        <w:rPr>
-          <w:rFonts w:cstheme="minorHAnsi"/>
-          <w:color w:val="000000"/>
-          <w:sz w:val="16"/>
-          <w:szCs w:val="16"/>
-        </w:rPr>
-        <w:t xml:space="preserve"> i.e. if we invoke </w:t>
-      </w:r>
-      <w:proofErr w:type="spellStart"/>
-      <w:r>
-        <w:rPr>
-          <w:rFonts w:cstheme="minorHAnsi"/>
-          <w:color w:val="000000"/>
-          <w:sz w:val="16"/>
-          <w:szCs w:val="16"/>
-        </w:rPr>
-        <w:t>super.clone</w:t>
-      </w:r>
-      <w:proofErr w:type="spellEnd"/>
-      <w:r>
-        <w:rPr>
-          <w:rFonts w:cstheme="minorHAnsi"/>
-          <w:color w:val="000000"/>
-          <w:sz w:val="16"/>
-          <w:szCs w:val="16"/>
-        </w:rPr>
-        <w:t xml:space="preserve">() then it’s a shallow copy but if we want to </w:t>
-      </w:r>
-      <w:r>
-        <w:rPr>
-          <w:rFonts w:cstheme="minorHAnsi"/>
-          <w:b/>
-          <w:bCs/>
-          <w:color w:val="000000"/>
-          <w:sz w:val="16"/>
-          <w:szCs w:val="16"/>
-        </w:rPr>
-        <w:t>deep copy we have to override the clone() method and make it public</w:t>
-      </w:r>
-      <w:r>
-        <w:rPr>
-          <w:rFonts w:cstheme="minorHAnsi"/>
-          <w:color w:val="000000"/>
-          <w:sz w:val="16"/>
-          <w:szCs w:val="16"/>
-        </w:rPr>
-        <w:t xml:space="preserve"> and give own definition of making copy of object. Now we let’s </w:t>
-      </w:r>
-      <w:r>
-        <w:rPr>
-          <w:rFonts w:cstheme="minorHAnsi"/>
-          <w:color w:val="000000"/>
-          <w:sz w:val="16"/>
-          <w:szCs w:val="16"/>
-        </w:rPr>
-        <w:t>see what</w:t>
-      </w:r>
-      <w:r>
-        <w:rPr>
-          <w:rFonts w:cstheme="minorHAnsi"/>
-          <w:color w:val="000000"/>
-          <w:sz w:val="16"/>
-          <w:szCs w:val="16"/>
-        </w:rPr>
-        <w:t xml:space="preserve"> is shallow and deep copy of object in Java programming language.</w:t>
-      </w:r>
-    </w:p>
-    <w:p>
-      <w:pPr>
-        <w:jc w:val="both"/>
-        <w:rPr>
-          <w:rFonts w:cstheme="minorHAnsi"/>
-          <w:b/>
-          <w:bCs/>
-          <w:color w:val="000000"/>
-          <w:sz w:val="16"/>
-          <w:szCs w:val="16"/>
-        </w:rPr>
-      </w:pPr>
-      <w:r>
-        <w:rPr>
-          <w:rFonts w:cstheme="minorHAnsi"/>
-          <w:b/>
-          <w:bCs/>
-          <w:color w:val="000000"/>
-          <w:sz w:val="16"/>
-          <w:szCs w:val="16"/>
-        </w:rPr>
-        <w:t>Difference between Shallow and Deep Copy in Java</w:t>
-      </w:r>
-    </w:p>
-    <w:p>
-      <w:pPr>
-        <w:jc w:val="center"/>
-        <w:rPr>
-          <w:rFonts w:cstheme="minorHAnsi"/>
-          <w:color w:val="000000"/>
-          <w:sz w:val="16"/>
-          <w:szCs w:val="16"/>
-        </w:rPr>
-      </w:pPr>
-      <w:r>
-        <w:rPr>
-          <w:rFonts w:cstheme="minorHAnsi"/>
+          <w:noProof/>
           <w:color w:val="000000"/>
           <w:sz w:val="16"/>
           <w:szCs w:val="16"/>
@@ -41181,6 +41115,774 @@
       <w:pPr>
         <w:rPr>
           <w:rFonts w:cstheme="minorHAnsi"/>
+          <w:color w:val="000000"/>
+          <w:sz w:val="16"/>
+          <w:szCs w:val="16"/>
+        </w:rPr>
+      </w:pPr>
+    </w:p>
+    <w:p>
+      <w:pPr>
+        <w:rPr>
+          <w:rFonts w:cstheme="minorHAnsi"/>
+          <w:b/>
+          <w:bCs/>
+          <w:sz w:val="16"/>
+          <w:szCs w:val="16"/>
+        </w:rPr>
+      </w:pPr>
+      <w:r>
+        <w:rPr>
+          <w:rFonts w:cstheme="minorHAnsi"/>
+          <w:b/>
+          <w:bCs/>
+          <w:color w:val="000000"/>
+          <w:sz w:val="16"/>
+          <w:szCs w:val="16"/>
+        </w:rPr>
+        <w:t xml:space="preserve">19- </w:t>
+      </w:r>
+      <w:r>
+        <w:rPr>
+          <w:rFonts w:cstheme="minorHAnsi"/>
+          <w:b/>
+          <w:bCs/>
+          <w:sz w:val="16"/>
+          <w:szCs w:val="16"/>
+        </w:rPr>
+        <w:t>Create a collection that has limitation on max entries.</w:t>
+      </w:r>
+    </w:p>
+    <w:p>
+      <w:pPr>
+        <w:shd w:val="clear" w:color="auto" w:fill="2B2B2B"/>
+        <w:tabs>
+          <w:tab w:val="left" w:pos="916"/>
+          <w:tab w:val="left" w:pos="1832"/>
+          <w:tab w:val="left" w:pos="2748"/>
+          <w:tab w:val="left" w:pos="3664"/>
+          <w:tab w:val="left" w:pos="4580"/>
+          <w:tab w:val="left" w:pos="5496"/>
+          <w:tab w:val="left" w:pos="6412"/>
+          <w:tab w:val="left" w:pos="7328"/>
+          <w:tab w:val="left" w:pos="8244"/>
+          <w:tab w:val="left" w:pos="9160"/>
+          <w:tab w:val="left" w:pos="10076"/>
+          <w:tab w:val="left" w:pos="10992"/>
+          <w:tab w:val="left" w:pos="11908"/>
+          <w:tab w:val="left" w:pos="12824"/>
+          <w:tab w:val="left" w:pos="13740"/>
+          <w:tab w:val="left" w:pos="14656"/>
+        </w:tabs>
+        <w:spacing w:after="0" w:line="240" w:lineRule="auto"/>
+        <w:rPr>
+          <w:rFonts w:ascii="Courier New" w:eastAsia="Times New Roman" w:hAnsi="Courier New" w:cs="Courier New"/>
+          <w:color w:val="A9B7C6"/>
+          <w:sz w:val="14"/>
+          <w:szCs w:val="14"/>
+          <w:lang w:eastAsia="en-IN"/>
+        </w:rPr>
+      </w:pPr>
+      <w:r>
+        <w:rPr>
+          <w:rFonts w:ascii="Courier New" w:eastAsia="Times New Roman" w:hAnsi="Courier New" w:cs="Courier New"/>
+          <w:color w:val="CC7832"/>
+          <w:sz w:val="14"/>
+          <w:szCs w:val="14"/>
+          <w:lang w:eastAsia="en-IN"/>
+        </w:rPr>
+        <w:t xml:space="preserve">public class </w:t>
+      </w:r>
+      <w:proofErr w:type="spellStart"/>
+      <w:r>
+        <w:rPr>
+          <w:rFonts w:ascii="Courier New" w:eastAsia="Times New Roman" w:hAnsi="Courier New" w:cs="Courier New"/>
+          <w:color w:val="A9B7C6"/>
+          <w:sz w:val="14"/>
+          <w:szCs w:val="14"/>
+          <w:lang w:eastAsia="en-IN"/>
+        </w:rPr>
+        <w:t>LimitedHashSet</w:t>
+      </w:r>
+      <w:proofErr w:type="spellEnd"/>
+      <w:r>
+        <w:rPr>
+          <w:rFonts w:ascii="Courier New" w:eastAsia="Times New Roman" w:hAnsi="Courier New" w:cs="Courier New"/>
+          <w:color w:val="A9B7C6"/>
+          <w:sz w:val="14"/>
+          <w:szCs w:val="14"/>
+          <w:lang w:eastAsia="en-IN"/>
+        </w:rPr>
+        <w:t>&lt;</w:t>
+      </w:r>
+      <w:r>
+        <w:rPr>
+          <w:rFonts w:ascii="Courier New" w:eastAsia="Times New Roman" w:hAnsi="Courier New" w:cs="Courier New"/>
+          <w:color w:val="507874"/>
+          <w:sz w:val="14"/>
+          <w:szCs w:val="14"/>
+          <w:lang w:eastAsia="en-IN"/>
+        </w:rPr>
+        <w:t>E</w:t>
+      </w:r>
+      <w:r>
+        <w:rPr>
+          <w:rFonts w:ascii="Courier New" w:eastAsia="Times New Roman" w:hAnsi="Courier New" w:cs="Courier New"/>
+          <w:color w:val="A9B7C6"/>
+          <w:sz w:val="14"/>
+          <w:szCs w:val="14"/>
+          <w:lang w:eastAsia="en-IN"/>
+        </w:rPr>
+        <w:t xml:space="preserve">&gt; </w:t>
+      </w:r>
+      <w:r>
+        <w:rPr>
+          <w:rFonts w:ascii="Courier New" w:eastAsia="Times New Roman" w:hAnsi="Courier New" w:cs="Courier New"/>
+          <w:color w:val="CC7832"/>
+          <w:sz w:val="14"/>
+          <w:szCs w:val="14"/>
+          <w:lang w:eastAsia="en-IN"/>
+        </w:rPr>
+        <w:t xml:space="preserve">extends </w:t>
+      </w:r>
+      <w:r>
+        <w:rPr>
+          <w:rFonts w:ascii="Courier New" w:eastAsia="Times New Roman" w:hAnsi="Courier New" w:cs="Courier New"/>
+          <w:color w:val="A9B7C6"/>
+          <w:sz w:val="14"/>
+          <w:szCs w:val="14"/>
+          <w:lang w:eastAsia="en-IN"/>
+        </w:rPr>
+        <w:t>HashSet&lt;</w:t>
+      </w:r>
+      <w:r>
+        <w:rPr>
+          <w:rFonts w:ascii="Courier New" w:eastAsia="Times New Roman" w:hAnsi="Courier New" w:cs="Courier New"/>
+          <w:color w:val="507874"/>
+          <w:sz w:val="14"/>
+          <w:szCs w:val="14"/>
+          <w:lang w:eastAsia="en-IN"/>
+        </w:rPr>
+        <w:t>E</w:t>
+      </w:r>
+      <w:r>
+        <w:rPr>
+          <w:rFonts w:ascii="Courier New" w:eastAsia="Times New Roman" w:hAnsi="Courier New" w:cs="Courier New"/>
+          <w:color w:val="A9B7C6"/>
+          <w:sz w:val="14"/>
+          <w:szCs w:val="14"/>
+          <w:lang w:eastAsia="en-IN"/>
+        </w:rPr>
+        <w:t>&gt; {</w:t>
+      </w:r>
+      <w:r>
+        <w:rPr>
+          <w:rFonts w:ascii="Courier New" w:eastAsia="Times New Roman" w:hAnsi="Courier New" w:cs="Courier New"/>
+          <w:color w:val="A9B7C6"/>
+          <w:sz w:val="14"/>
+          <w:szCs w:val="14"/>
+          <w:lang w:eastAsia="en-IN"/>
+        </w:rPr>
+        <w:br/>
+        <w:t xml:space="preserve">    </w:t>
+      </w:r>
+      <w:r>
+        <w:rPr>
+          <w:rFonts w:ascii="Courier New" w:eastAsia="Times New Roman" w:hAnsi="Courier New" w:cs="Courier New"/>
+          <w:color w:val="CC7832"/>
+          <w:sz w:val="14"/>
+          <w:szCs w:val="14"/>
+          <w:lang w:eastAsia="en-IN"/>
+        </w:rPr>
+        <w:t xml:space="preserve">private static final long </w:t>
+      </w:r>
+      <w:proofErr w:type="spellStart"/>
+      <w:r>
+        <w:rPr>
+          <w:rFonts w:ascii="Courier New" w:eastAsia="Times New Roman" w:hAnsi="Courier New" w:cs="Courier New"/>
+          <w:i/>
+          <w:iCs/>
+          <w:color w:val="9876AA"/>
+          <w:sz w:val="14"/>
+          <w:szCs w:val="14"/>
+          <w:lang w:eastAsia="en-IN"/>
+        </w:rPr>
+        <w:t>serialVersionUID</w:t>
+      </w:r>
+      <w:proofErr w:type="spellEnd"/>
+      <w:r>
+        <w:rPr>
+          <w:rFonts w:ascii="Courier New" w:eastAsia="Times New Roman" w:hAnsi="Courier New" w:cs="Courier New"/>
+          <w:i/>
+          <w:iCs/>
+          <w:color w:val="9876AA"/>
+          <w:sz w:val="14"/>
+          <w:szCs w:val="14"/>
+          <w:lang w:eastAsia="en-IN"/>
+        </w:rPr>
+        <w:t xml:space="preserve"> </w:t>
+      </w:r>
+      <w:r>
+        <w:rPr>
+          <w:rFonts w:ascii="Courier New" w:eastAsia="Times New Roman" w:hAnsi="Courier New" w:cs="Courier New"/>
+          <w:color w:val="A9B7C6"/>
+          <w:sz w:val="14"/>
+          <w:szCs w:val="14"/>
+          <w:lang w:eastAsia="en-IN"/>
+        </w:rPr>
+        <w:t>= -</w:t>
+      </w:r>
+      <w:r>
+        <w:rPr>
+          <w:rFonts w:ascii="Courier New" w:eastAsia="Times New Roman" w:hAnsi="Courier New" w:cs="Courier New"/>
+          <w:color w:val="6897BB"/>
+          <w:sz w:val="14"/>
+          <w:szCs w:val="14"/>
+          <w:lang w:eastAsia="en-IN"/>
+        </w:rPr>
+        <w:t>23456691722L</w:t>
+      </w:r>
+      <w:r>
+        <w:rPr>
+          <w:rFonts w:ascii="Courier New" w:eastAsia="Times New Roman" w:hAnsi="Courier New" w:cs="Courier New"/>
+          <w:color w:val="CC7832"/>
+          <w:sz w:val="14"/>
+          <w:szCs w:val="14"/>
+          <w:lang w:eastAsia="en-IN"/>
+        </w:rPr>
+        <w:t>;</w:t>
+      </w:r>
+      <w:r>
+        <w:rPr>
+          <w:rFonts w:ascii="Courier New" w:eastAsia="Times New Roman" w:hAnsi="Courier New" w:cs="Courier New"/>
+          <w:color w:val="CC7832"/>
+          <w:sz w:val="14"/>
+          <w:szCs w:val="14"/>
+          <w:lang w:eastAsia="en-IN"/>
+        </w:rPr>
+        <w:br/>
+        <w:t xml:space="preserve">    private final int </w:t>
+      </w:r>
+      <w:r>
+        <w:rPr>
+          <w:rFonts w:ascii="Courier New" w:eastAsia="Times New Roman" w:hAnsi="Courier New" w:cs="Courier New"/>
+          <w:color w:val="9876AA"/>
+          <w:sz w:val="14"/>
+          <w:szCs w:val="14"/>
+          <w:lang w:eastAsia="en-IN"/>
+        </w:rPr>
+        <w:t>limit</w:t>
+      </w:r>
+      <w:r>
+        <w:rPr>
+          <w:rFonts w:ascii="Courier New" w:eastAsia="Times New Roman" w:hAnsi="Courier New" w:cs="Courier New"/>
+          <w:color w:val="CC7832"/>
+          <w:sz w:val="14"/>
+          <w:szCs w:val="14"/>
+          <w:lang w:eastAsia="en-IN"/>
+        </w:rPr>
+        <w:t>;</w:t>
+      </w:r>
+      <w:r>
+        <w:rPr>
+          <w:rFonts w:ascii="Courier New" w:eastAsia="Times New Roman" w:hAnsi="Courier New" w:cs="Courier New"/>
+          <w:color w:val="CC7832"/>
+          <w:sz w:val="14"/>
+          <w:szCs w:val="14"/>
+          <w:lang w:eastAsia="en-IN"/>
+        </w:rPr>
+        <w:br/>
+      </w:r>
+      <w:r>
+        <w:rPr>
+          <w:rFonts w:ascii="Courier New" w:eastAsia="Times New Roman" w:hAnsi="Courier New" w:cs="Courier New"/>
+          <w:color w:val="CC7832"/>
+          <w:sz w:val="14"/>
+          <w:szCs w:val="14"/>
+          <w:lang w:eastAsia="en-IN"/>
+        </w:rPr>
+        <w:br/>
+        <w:t xml:space="preserve">    public </w:t>
+      </w:r>
+      <w:proofErr w:type="spellStart"/>
+      <w:proofErr w:type="gramStart"/>
+      <w:r>
+        <w:rPr>
+          <w:rFonts w:ascii="Courier New" w:eastAsia="Times New Roman" w:hAnsi="Courier New" w:cs="Courier New"/>
+          <w:color w:val="FFC66D"/>
+          <w:sz w:val="14"/>
+          <w:szCs w:val="14"/>
+          <w:lang w:eastAsia="en-IN"/>
+        </w:rPr>
+        <w:t>LimitedHashSet</w:t>
+      </w:r>
+      <w:proofErr w:type="spellEnd"/>
+      <w:r>
+        <w:rPr>
+          <w:rFonts w:ascii="Courier New" w:eastAsia="Times New Roman" w:hAnsi="Courier New" w:cs="Courier New"/>
+          <w:color w:val="A9B7C6"/>
+          <w:sz w:val="14"/>
+          <w:szCs w:val="14"/>
+          <w:lang w:eastAsia="en-IN"/>
+        </w:rPr>
+        <w:t>(</w:t>
+      </w:r>
+      <w:proofErr w:type="gramEnd"/>
+      <w:r>
+        <w:rPr>
+          <w:rFonts w:ascii="Courier New" w:eastAsia="Times New Roman" w:hAnsi="Courier New" w:cs="Courier New"/>
+          <w:color w:val="CC7832"/>
+          <w:sz w:val="14"/>
+          <w:szCs w:val="14"/>
+          <w:lang w:eastAsia="en-IN"/>
+        </w:rPr>
+        <w:t xml:space="preserve">int </w:t>
+      </w:r>
+      <w:r>
+        <w:rPr>
+          <w:rFonts w:ascii="Courier New" w:eastAsia="Times New Roman" w:hAnsi="Courier New" w:cs="Courier New"/>
+          <w:color w:val="A9B7C6"/>
+          <w:sz w:val="14"/>
+          <w:szCs w:val="14"/>
+          <w:lang w:eastAsia="en-IN"/>
+        </w:rPr>
+        <w:t>limit) {</w:t>
+      </w:r>
+      <w:r>
+        <w:rPr>
+          <w:rFonts w:ascii="Courier New" w:eastAsia="Times New Roman" w:hAnsi="Courier New" w:cs="Courier New"/>
+          <w:color w:val="A9B7C6"/>
+          <w:sz w:val="14"/>
+          <w:szCs w:val="14"/>
+          <w:lang w:eastAsia="en-IN"/>
+        </w:rPr>
+        <w:br/>
+        <w:t xml:space="preserve">        </w:t>
+      </w:r>
+      <w:proofErr w:type="spellStart"/>
+      <w:r>
+        <w:rPr>
+          <w:rFonts w:ascii="Courier New" w:eastAsia="Times New Roman" w:hAnsi="Courier New" w:cs="Courier New"/>
+          <w:color w:val="CC7832"/>
+          <w:sz w:val="14"/>
+          <w:szCs w:val="14"/>
+          <w:lang w:eastAsia="en-IN"/>
+        </w:rPr>
+        <w:t>this</w:t>
+      </w:r>
+      <w:r>
+        <w:rPr>
+          <w:rFonts w:ascii="Courier New" w:eastAsia="Times New Roman" w:hAnsi="Courier New" w:cs="Courier New"/>
+          <w:color w:val="A9B7C6"/>
+          <w:sz w:val="14"/>
+          <w:szCs w:val="14"/>
+          <w:lang w:eastAsia="en-IN"/>
+        </w:rPr>
+        <w:t>.</w:t>
+      </w:r>
+      <w:r>
+        <w:rPr>
+          <w:rFonts w:ascii="Courier New" w:eastAsia="Times New Roman" w:hAnsi="Courier New" w:cs="Courier New"/>
+          <w:color w:val="9876AA"/>
+          <w:sz w:val="14"/>
+          <w:szCs w:val="14"/>
+          <w:lang w:eastAsia="en-IN"/>
+        </w:rPr>
+        <w:t>limit</w:t>
+      </w:r>
+      <w:proofErr w:type="spellEnd"/>
+      <w:r>
+        <w:rPr>
+          <w:rFonts w:ascii="Courier New" w:eastAsia="Times New Roman" w:hAnsi="Courier New" w:cs="Courier New"/>
+          <w:color w:val="9876AA"/>
+          <w:sz w:val="14"/>
+          <w:szCs w:val="14"/>
+          <w:lang w:eastAsia="en-IN"/>
+        </w:rPr>
+        <w:t xml:space="preserve"> </w:t>
+      </w:r>
+      <w:r>
+        <w:rPr>
+          <w:rFonts w:ascii="Courier New" w:eastAsia="Times New Roman" w:hAnsi="Courier New" w:cs="Courier New"/>
+          <w:color w:val="A9B7C6"/>
+          <w:sz w:val="14"/>
+          <w:szCs w:val="14"/>
+          <w:lang w:eastAsia="en-IN"/>
+        </w:rPr>
+        <w:t>= limit</w:t>
+      </w:r>
+      <w:r>
+        <w:rPr>
+          <w:rFonts w:ascii="Courier New" w:eastAsia="Times New Roman" w:hAnsi="Courier New" w:cs="Courier New"/>
+          <w:color w:val="CC7832"/>
+          <w:sz w:val="14"/>
+          <w:szCs w:val="14"/>
+          <w:lang w:eastAsia="en-IN"/>
+        </w:rPr>
+        <w:t>;</w:t>
+      </w:r>
+      <w:r>
+        <w:rPr>
+          <w:rFonts w:ascii="Courier New" w:eastAsia="Times New Roman" w:hAnsi="Courier New" w:cs="Courier New"/>
+          <w:color w:val="CC7832"/>
+          <w:sz w:val="14"/>
+          <w:szCs w:val="14"/>
+          <w:lang w:eastAsia="en-IN"/>
+        </w:rPr>
+        <w:br/>
+        <w:t xml:space="preserve">    </w:t>
+      </w:r>
+      <w:r>
+        <w:rPr>
+          <w:rFonts w:ascii="Courier New" w:eastAsia="Times New Roman" w:hAnsi="Courier New" w:cs="Courier New"/>
+          <w:color w:val="A9B7C6"/>
+          <w:sz w:val="14"/>
+          <w:szCs w:val="14"/>
+          <w:lang w:eastAsia="en-IN"/>
+        </w:rPr>
+        <w:t>}</w:t>
+      </w:r>
+      <w:r>
+        <w:rPr>
+          <w:rFonts w:ascii="Courier New" w:eastAsia="Times New Roman" w:hAnsi="Courier New" w:cs="Courier New"/>
+          <w:color w:val="A9B7C6"/>
+          <w:sz w:val="14"/>
+          <w:szCs w:val="14"/>
+          <w:lang w:eastAsia="en-IN"/>
+        </w:rPr>
+        <w:br/>
+      </w:r>
+      <w:r>
+        <w:rPr>
+          <w:rFonts w:ascii="Courier New" w:eastAsia="Times New Roman" w:hAnsi="Courier New" w:cs="Courier New"/>
+          <w:color w:val="A9B7C6"/>
+          <w:sz w:val="14"/>
+          <w:szCs w:val="14"/>
+          <w:lang w:eastAsia="en-IN"/>
+        </w:rPr>
+        <w:br/>
+        <w:t xml:space="preserve">    </w:t>
+      </w:r>
+      <w:r>
+        <w:rPr>
+          <w:rFonts w:ascii="Courier New" w:eastAsia="Times New Roman" w:hAnsi="Courier New" w:cs="Courier New"/>
+          <w:color w:val="BBB529"/>
+          <w:sz w:val="14"/>
+          <w:szCs w:val="14"/>
+          <w:lang w:eastAsia="en-IN"/>
+        </w:rPr>
+        <w:t>@Override</w:t>
+      </w:r>
+      <w:r>
+        <w:rPr>
+          <w:rFonts w:ascii="Courier New" w:eastAsia="Times New Roman" w:hAnsi="Courier New" w:cs="Courier New"/>
+          <w:color w:val="BBB529"/>
+          <w:sz w:val="14"/>
+          <w:szCs w:val="14"/>
+          <w:lang w:eastAsia="en-IN"/>
+        </w:rPr>
+        <w:br/>
+        <w:t xml:space="preserve">    </w:t>
+      </w:r>
+      <w:r>
+        <w:rPr>
+          <w:rFonts w:ascii="Courier New" w:eastAsia="Times New Roman" w:hAnsi="Courier New" w:cs="Courier New"/>
+          <w:color w:val="CC7832"/>
+          <w:sz w:val="14"/>
+          <w:szCs w:val="14"/>
+          <w:lang w:eastAsia="en-IN"/>
+        </w:rPr>
+        <w:t xml:space="preserve">public </w:t>
+      </w:r>
+      <w:proofErr w:type="spellStart"/>
+      <w:r>
+        <w:rPr>
+          <w:rFonts w:ascii="Courier New" w:eastAsia="Times New Roman" w:hAnsi="Courier New" w:cs="Courier New"/>
+          <w:color w:val="CC7832"/>
+          <w:sz w:val="14"/>
+          <w:szCs w:val="14"/>
+          <w:lang w:eastAsia="en-IN"/>
+        </w:rPr>
+        <w:t>boolean</w:t>
+      </w:r>
+      <w:proofErr w:type="spellEnd"/>
+      <w:r>
+        <w:rPr>
+          <w:rFonts w:ascii="Courier New" w:eastAsia="Times New Roman" w:hAnsi="Courier New" w:cs="Courier New"/>
+          <w:color w:val="CC7832"/>
+          <w:sz w:val="14"/>
+          <w:szCs w:val="14"/>
+          <w:lang w:eastAsia="en-IN"/>
+        </w:rPr>
+        <w:t xml:space="preserve"> </w:t>
+      </w:r>
+      <w:r>
+        <w:rPr>
+          <w:rFonts w:ascii="Courier New" w:eastAsia="Times New Roman" w:hAnsi="Courier New" w:cs="Courier New"/>
+          <w:color w:val="FFC66D"/>
+          <w:sz w:val="14"/>
+          <w:szCs w:val="14"/>
+          <w:lang w:eastAsia="en-IN"/>
+        </w:rPr>
+        <w:t>add</w:t>
+      </w:r>
+      <w:r>
+        <w:rPr>
+          <w:rFonts w:ascii="Courier New" w:eastAsia="Times New Roman" w:hAnsi="Courier New" w:cs="Courier New"/>
+          <w:color w:val="A9B7C6"/>
+          <w:sz w:val="14"/>
+          <w:szCs w:val="14"/>
+          <w:lang w:eastAsia="en-IN"/>
+        </w:rPr>
+        <w:t>(</w:t>
+      </w:r>
+      <w:r>
+        <w:rPr>
+          <w:rFonts w:ascii="Courier New" w:eastAsia="Times New Roman" w:hAnsi="Courier New" w:cs="Courier New"/>
+          <w:color w:val="507874"/>
+          <w:sz w:val="14"/>
+          <w:szCs w:val="14"/>
+          <w:lang w:eastAsia="en-IN"/>
+        </w:rPr>
+        <w:t xml:space="preserve">E </w:t>
+      </w:r>
+      <w:r>
+        <w:rPr>
+          <w:rFonts w:ascii="Courier New" w:eastAsia="Times New Roman" w:hAnsi="Courier New" w:cs="Courier New"/>
+          <w:color w:val="A9B7C6"/>
+          <w:sz w:val="14"/>
+          <w:szCs w:val="14"/>
+          <w:lang w:eastAsia="en-IN"/>
+        </w:rPr>
+        <w:t>object) {</w:t>
+      </w:r>
+      <w:r>
+        <w:rPr>
+          <w:rFonts w:ascii="Courier New" w:eastAsia="Times New Roman" w:hAnsi="Courier New" w:cs="Courier New"/>
+          <w:color w:val="A9B7C6"/>
+          <w:sz w:val="14"/>
+          <w:szCs w:val="14"/>
+          <w:lang w:eastAsia="en-IN"/>
+        </w:rPr>
+        <w:br/>
+        <w:t xml:space="preserve">        </w:t>
+      </w:r>
+      <w:r>
+        <w:rPr>
+          <w:rFonts w:ascii="Courier New" w:eastAsia="Times New Roman" w:hAnsi="Courier New" w:cs="Courier New"/>
+          <w:color w:val="CC7832"/>
+          <w:sz w:val="14"/>
+          <w:szCs w:val="14"/>
+          <w:lang w:eastAsia="en-IN"/>
+        </w:rPr>
+        <w:t xml:space="preserve">if </w:t>
+      </w:r>
+      <w:r>
+        <w:rPr>
+          <w:rFonts w:ascii="Courier New" w:eastAsia="Times New Roman" w:hAnsi="Courier New" w:cs="Courier New"/>
+          <w:color w:val="A9B7C6"/>
+          <w:sz w:val="14"/>
+          <w:szCs w:val="14"/>
+          <w:lang w:eastAsia="en-IN"/>
+        </w:rPr>
+        <w:t>(</w:t>
+      </w:r>
+      <w:proofErr w:type="spellStart"/>
+      <w:r>
+        <w:rPr>
+          <w:rFonts w:ascii="Courier New" w:eastAsia="Times New Roman" w:hAnsi="Courier New" w:cs="Courier New"/>
+          <w:color w:val="CC7832"/>
+          <w:sz w:val="14"/>
+          <w:szCs w:val="14"/>
+          <w:lang w:eastAsia="en-IN"/>
+        </w:rPr>
+        <w:t>this</w:t>
+      </w:r>
+      <w:r>
+        <w:rPr>
+          <w:rFonts w:ascii="Courier New" w:eastAsia="Times New Roman" w:hAnsi="Courier New" w:cs="Courier New"/>
+          <w:color w:val="A9B7C6"/>
+          <w:sz w:val="14"/>
+          <w:szCs w:val="14"/>
+          <w:lang w:eastAsia="en-IN"/>
+        </w:rPr>
+        <w:t>.size</w:t>
+      </w:r>
+      <w:proofErr w:type="spellEnd"/>
+      <w:r>
+        <w:rPr>
+          <w:rFonts w:ascii="Courier New" w:eastAsia="Times New Roman" w:hAnsi="Courier New" w:cs="Courier New"/>
+          <w:color w:val="A9B7C6"/>
+          <w:sz w:val="14"/>
+          <w:szCs w:val="14"/>
+          <w:lang w:eastAsia="en-IN"/>
+        </w:rPr>
+        <w:t xml:space="preserve">() &gt; </w:t>
+      </w:r>
+      <w:r>
+        <w:rPr>
+          <w:rFonts w:ascii="Courier New" w:eastAsia="Times New Roman" w:hAnsi="Courier New" w:cs="Courier New"/>
+          <w:color w:val="9876AA"/>
+          <w:sz w:val="14"/>
+          <w:szCs w:val="14"/>
+          <w:lang w:eastAsia="en-IN"/>
+        </w:rPr>
+        <w:t>limit</w:t>
+      </w:r>
+      <w:r>
+        <w:rPr>
+          <w:rFonts w:ascii="Courier New" w:eastAsia="Times New Roman" w:hAnsi="Courier New" w:cs="Courier New"/>
+          <w:color w:val="A9B7C6"/>
+          <w:sz w:val="14"/>
+          <w:szCs w:val="14"/>
+          <w:lang w:eastAsia="en-IN"/>
+        </w:rPr>
+        <w:t>) {</w:t>
+      </w:r>
+      <w:r>
+        <w:rPr>
+          <w:rFonts w:ascii="Courier New" w:eastAsia="Times New Roman" w:hAnsi="Courier New" w:cs="Courier New"/>
+          <w:color w:val="A9B7C6"/>
+          <w:sz w:val="14"/>
+          <w:szCs w:val="14"/>
+          <w:lang w:eastAsia="en-IN"/>
+        </w:rPr>
+        <w:br/>
+        <w:t xml:space="preserve">            </w:t>
+      </w:r>
+      <w:r>
+        <w:rPr>
+          <w:rFonts w:ascii="Courier New" w:eastAsia="Times New Roman" w:hAnsi="Courier New" w:cs="Courier New"/>
+          <w:color w:val="CC7832"/>
+          <w:sz w:val="14"/>
+          <w:szCs w:val="14"/>
+          <w:lang w:eastAsia="en-IN"/>
+        </w:rPr>
+        <w:t>return false;</w:t>
+      </w:r>
+      <w:r>
+        <w:rPr>
+          <w:rFonts w:ascii="Courier New" w:eastAsia="Times New Roman" w:hAnsi="Courier New" w:cs="Courier New"/>
+          <w:color w:val="CC7832"/>
+          <w:sz w:val="14"/>
+          <w:szCs w:val="14"/>
+          <w:lang w:eastAsia="en-IN"/>
+        </w:rPr>
+        <w:br/>
+        <w:t xml:space="preserve">        </w:t>
+      </w:r>
+      <w:r>
+        <w:rPr>
+          <w:rFonts w:ascii="Courier New" w:eastAsia="Times New Roman" w:hAnsi="Courier New" w:cs="Courier New"/>
+          <w:color w:val="A9B7C6"/>
+          <w:sz w:val="14"/>
+          <w:szCs w:val="14"/>
+          <w:lang w:eastAsia="en-IN"/>
+        </w:rPr>
+        <w:t>}</w:t>
+      </w:r>
+      <w:r>
+        <w:rPr>
+          <w:rFonts w:ascii="Courier New" w:eastAsia="Times New Roman" w:hAnsi="Courier New" w:cs="Courier New"/>
+          <w:color w:val="A9B7C6"/>
+          <w:sz w:val="14"/>
+          <w:szCs w:val="14"/>
+          <w:lang w:eastAsia="en-IN"/>
+        </w:rPr>
+        <w:br/>
+        <w:t xml:space="preserve">        </w:t>
+      </w:r>
+      <w:r>
+        <w:rPr>
+          <w:rFonts w:ascii="Courier New" w:eastAsia="Times New Roman" w:hAnsi="Courier New" w:cs="Courier New"/>
+          <w:color w:val="CC7832"/>
+          <w:sz w:val="14"/>
+          <w:szCs w:val="14"/>
+          <w:lang w:eastAsia="en-IN"/>
+        </w:rPr>
+        <w:t xml:space="preserve">return </w:t>
+      </w:r>
+      <w:proofErr w:type="spellStart"/>
+      <w:r>
+        <w:rPr>
+          <w:rFonts w:ascii="Courier New" w:eastAsia="Times New Roman" w:hAnsi="Courier New" w:cs="Courier New"/>
+          <w:color w:val="CC7832"/>
+          <w:sz w:val="14"/>
+          <w:szCs w:val="14"/>
+          <w:lang w:eastAsia="en-IN"/>
+        </w:rPr>
+        <w:t>super</w:t>
+      </w:r>
+      <w:r>
+        <w:rPr>
+          <w:rFonts w:ascii="Courier New" w:eastAsia="Times New Roman" w:hAnsi="Courier New" w:cs="Courier New"/>
+          <w:color w:val="A9B7C6"/>
+          <w:sz w:val="14"/>
+          <w:szCs w:val="14"/>
+          <w:lang w:eastAsia="en-IN"/>
+        </w:rPr>
+        <w:t>.add</w:t>
+      </w:r>
+      <w:proofErr w:type="spellEnd"/>
+      <w:r>
+        <w:rPr>
+          <w:rFonts w:ascii="Courier New" w:eastAsia="Times New Roman" w:hAnsi="Courier New" w:cs="Courier New"/>
+          <w:color w:val="A9B7C6"/>
+          <w:sz w:val="14"/>
+          <w:szCs w:val="14"/>
+          <w:lang w:eastAsia="en-IN"/>
+        </w:rPr>
+        <w:t>(object)</w:t>
+      </w:r>
+      <w:r>
+        <w:rPr>
+          <w:rFonts w:ascii="Courier New" w:eastAsia="Times New Roman" w:hAnsi="Courier New" w:cs="Courier New"/>
+          <w:color w:val="CC7832"/>
+          <w:sz w:val="14"/>
+          <w:szCs w:val="14"/>
+          <w:lang w:eastAsia="en-IN"/>
+        </w:rPr>
+        <w:t>;</w:t>
+      </w:r>
+      <w:r>
+        <w:rPr>
+          <w:rFonts w:ascii="Courier New" w:eastAsia="Times New Roman" w:hAnsi="Courier New" w:cs="Courier New"/>
+          <w:color w:val="CC7832"/>
+          <w:sz w:val="14"/>
+          <w:szCs w:val="14"/>
+          <w:lang w:eastAsia="en-IN"/>
+        </w:rPr>
+        <w:br/>
+        <w:t xml:space="preserve">    </w:t>
+      </w:r>
+      <w:r>
+        <w:rPr>
+          <w:rFonts w:ascii="Courier New" w:eastAsia="Times New Roman" w:hAnsi="Courier New" w:cs="Courier New"/>
+          <w:color w:val="A9B7C6"/>
+          <w:sz w:val="14"/>
+          <w:szCs w:val="14"/>
+          <w:lang w:eastAsia="en-IN"/>
+        </w:rPr>
+        <w:t>}</w:t>
+      </w:r>
+      <w:r>
+        <w:rPr>
+          <w:rFonts w:ascii="Courier New" w:eastAsia="Times New Roman" w:hAnsi="Courier New" w:cs="Courier New"/>
+          <w:color w:val="A9B7C6"/>
+          <w:sz w:val="14"/>
+          <w:szCs w:val="14"/>
+          <w:lang w:eastAsia="en-IN"/>
+        </w:rPr>
+        <w:br/>
+        <w:t>}</w:t>
+      </w:r>
+    </w:p>
+    <w:p>
+      <w:pPr>
+        <w:rPr>
+          <w:rFonts w:cstheme="minorHAnsi"/>
+          <w:b/>
+          <w:bCs/>
           <w:color w:val="000000"/>
           <w:sz w:val="16"/>
           <w:szCs w:val="16"/>
@@ -44406,6 +45108,7 @@
   <w:style w:type="character" w:default="1" w:styleId="DefaultParagraphFont">
     <w:name w:val="Default Paragraph Font"/>
     <w:uiPriority w:val="1"/>
+    <w:semiHidden/>
     <w:unhideWhenUsed/>
   </w:style>
   <w:style w:type="table" w:default="1" w:styleId="TableNormal">

</xml_diff>